<commit_message>
created admin login and successfuly managed to login with redirecting both using window js and php header
</commit_message>
<xml_diff>
--- a/Sprint_2/Brief/Cahier_de_charge/Brief.docx
+++ b/Sprint_2/Brief/Cahier_de_charge/Brief.docx
@@ -65,8 +65,6 @@
           <w:szCs w:val="24"/>
         </w:rPr>
       </w:pPr>
-      <w:bookmarkStart w:id="0" w:name="_GoBack"/>
-      <w:bookmarkEnd w:id="0"/>
       <w:proofErr w:type="gramStart"/>
       <w:r>
         <w:rPr>
@@ -623,6 +621,218 @@
           <w:szCs w:val="24"/>
         </w:rPr>
       </w:pPr>
+    </w:p>
+    <w:p>
+      <w:pPr>
+        <w:rPr>
+          <w:sz w:val="24"/>
+          <w:szCs w:val="24"/>
+        </w:rPr>
+      </w:pPr>
+    </w:p>
+    <w:p>
+      <w:pPr>
+        <w:rPr>
+          <w:sz w:val="24"/>
+          <w:szCs w:val="24"/>
+        </w:rPr>
+      </w:pPr>
+    </w:p>
+    <w:p>
+      <w:pPr>
+        <w:rPr>
+          <w:sz w:val="24"/>
+          <w:szCs w:val="24"/>
+        </w:rPr>
+      </w:pPr>
+    </w:p>
+    <w:p>
+      <w:pPr>
+        <w:rPr>
+          <w:b/>
+          <w:bCs/>
+          <w:i/>
+          <w:iCs/>
+          <w:sz w:val="24"/>
+          <w:szCs w:val="24"/>
+          <w:u w:val="single"/>
+        </w:rPr>
+      </w:pPr>
+      <w:proofErr w:type="gramStart"/>
+      <w:r>
+        <w:rPr>
+          <w:b/>
+          <w:bCs/>
+          <w:i/>
+          <w:iCs/>
+          <w:sz w:val="24"/>
+          <w:szCs w:val="24"/>
+          <w:u w:val="single"/>
+        </w:rPr>
+        <w:lastRenderedPageBreak/>
+        <w:t>Sitemap :</w:t>
+      </w:r>
+      <w:proofErr w:type="gramEnd"/>
+      <w:r>
+        <w:rPr>
+          <w:b/>
+          <w:bCs/>
+          <w:i/>
+          <w:iCs/>
+          <w:sz w:val="24"/>
+          <w:szCs w:val="24"/>
+          <w:u w:val="single"/>
+        </w:rPr>
+        <w:t xml:space="preserve"> </w:t>
+      </w:r>
+    </w:p>
+    <w:p>
+      <w:pPr>
+        <w:rPr>
+          <w:b/>
+          <w:bCs/>
+          <w:sz w:val="24"/>
+          <w:szCs w:val="24"/>
+        </w:rPr>
+      </w:pPr>
+      <w:r>
+        <w:rPr>
+          <w:noProof/>
+        </w:rPr>
+        <w:drawing>
+          <wp:inline distT="0" distB="0" distL="0" distR="0">
+            <wp:extent cx="5943600" cy="2827002"/>
+            <wp:effectExtent l="0" t="0" r="0" b="0"/>
+            <wp:docPr id="1" name="Picture 1"/>
+            <wp:cNvGraphicFramePr>
+              <a:graphicFrameLocks xmlns:a="http://schemas.openxmlformats.org/drawingml/2006/main" noChangeAspect="1"/>
+            </wp:cNvGraphicFramePr>
+            <a:graphic xmlns:a="http://schemas.openxmlformats.org/drawingml/2006/main">
+              <a:graphicData uri="http://schemas.openxmlformats.org/drawingml/2006/picture">
+                <pic:pic xmlns:pic="http://schemas.openxmlformats.org/drawingml/2006/picture">
+                  <pic:nvPicPr>
+                    <pic:cNvPr id="0" name="Picture 1"/>
+                    <pic:cNvPicPr>
+                      <a:picLocks noChangeAspect="1" noChangeArrowheads="1"/>
+                    </pic:cNvPicPr>
+                  </pic:nvPicPr>
+                  <pic:blipFill>
+                    <a:blip r:embed="rId5">
+                      <a:extLst>
+                        <a:ext uri="{28A0092B-C50C-407E-A947-70E740481C1C}">
+                          <a14:useLocalDpi xmlns:a14="http://schemas.microsoft.com/office/drawing/2010/main" val="0"/>
+                        </a:ext>
+                      </a:extLst>
+                    </a:blip>
+                    <a:srcRect/>
+                    <a:stretch>
+                      <a:fillRect/>
+                    </a:stretch>
+                  </pic:blipFill>
+                  <pic:spPr bwMode="auto">
+                    <a:xfrm>
+                      <a:off x="0" y="0"/>
+                      <a:ext cx="5943600" cy="2827002"/>
+                    </a:xfrm>
+                    <a:prstGeom prst="rect">
+                      <a:avLst/>
+                    </a:prstGeom>
+                    <a:noFill/>
+                    <a:ln>
+                      <a:noFill/>
+                    </a:ln>
+                  </pic:spPr>
+                </pic:pic>
+              </a:graphicData>
+            </a:graphic>
+          </wp:inline>
+        </w:drawing>
+      </w:r>
+    </w:p>
+    <w:p>
+      <w:pPr>
+        <w:rPr>
+          <w:sz w:val="24"/>
+          <w:szCs w:val="24"/>
+        </w:rPr>
+      </w:pPr>
+    </w:p>
+    <w:p>
+      <w:pPr>
+        <w:rPr>
+          <w:b/>
+          <w:bCs/>
+          <w:i/>
+          <w:iCs/>
+          <w:sz w:val="24"/>
+          <w:szCs w:val="24"/>
+          <w:u w:val="single"/>
+        </w:rPr>
+      </w:pPr>
+      <w:r>
+        <w:rPr>
+          <w:b/>
+          <w:bCs/>
+          <w:i/>
+          <w:iCs/>
+          <w:sz w:val="24"/>
+          <w:szCs w:val="24"/>
+          <w:u w:val="single"/>
+        </w:rPr>
+        <w:t>Class Diagram</w:t>
+      </w:r>
+    </w:p>
+    <w:p>
+      <w:pPr>
+        <w:rPr>
+          <w:b/>
+          <w:bCs/>
+          <w:i/>
+          <w:iCs/>
+          <w:sz w:val="24"/>
+          <w:szCs w:val="24"/>
+          <w:u w:val="single"/>
+        </w:rPr>
+      </w:pPr>
+      <w:r>
+        <w:rPr>
+          <w:b/>
+          <w:bCs/>
+          <w:i/>
+          <w:iCs/>
+          <w:sz w:val="24"/>
+          <w:szCs w:val="24"/>
+          <w:u w:val="single"/>
+        </w:rPr>
+        <w:t xml:space="preserve">ERD Diagram </w:t>
+      </w:r>
+      <w:bookmarkStart w:id="0" w:name="_GoBack"/>
+      <w:bookmarkEnd w:id="0"/>
+    </w:p>
+    <w:p>
+      <w:pPr>
+        <w:rPr>
+          <w:b/>
+          <w:bCs/>
+          <w:i/>
+          <w:iCs/>
+          <w:sz w:val="24"/>
+          <w:szCs w:val="24"/>
+          <w:u w:val="single"/>
+        </w:rPr>
+      </w:pPr>
+      <w:r>
+        <w:rPr>
+          <w:b/>
+          <w:bCs/>
+          <w:i/>
+          <w:iCs/>
+          <w:sz w:val="24"/>
+          <w:szCs w:val="24"/>
+          <w:u w:val="single"/>
+        </w:rPr>
+        <w:t>Sequence Diagram</w:t>
+      </w:r>
     </w:p>
     <w:p>
       <w:pPr>

</xml_diff>

<commit_message>
add css animation from animesta to the adbar and style guide to wireframe need to work on javascript validation for form and css
</commit_message>
<xml_diff>
--- a/Sprint_2/Brief/Cahier_de_charge/Brief.docx
+++ b/Sprint_2/Brief/Cahier_de_charge/Brief.docx
@@ -10,53 +10,28 @@
           <w:bCs/>
           <w:sz w:val="28"/>
           <w:szCs w:val="28"/>
-          <w:lang w:val="fr-FR"/>
-        </w:rPr>
-      </w:pPr>
+        </w:rPr>
+      </w:pPr>
+      <w:proofErr w:type="gramStart"/>
       <w:r>
         <w:rPr>
           <w:b/>
           <w:bCs/>
           <w:sz w:val="28"/>
           <w:szCs w:val="28"/>
-          <w:lang w:val="fr-FR"/>
-        </w:rPr>
-        <w:t xml:space="preserve">Brief : Restaurant </w:t>
-      </w:r>
-      <w:proofErr w:type="spellStart"/>
+        </w:rPr>
+        <w:t>Brief :</w:t>
+      </w:r>
+      <w:proofErr w:type="gramEnd"/>
       <w:r>
         <w:rPr>
           <w:b/>
           <w:bCs/>
           <w:sz w:val="28"/>
           <w:szCs w:val="28"/>
-          <w:lang w:val="fr-FR"/>
-        </w:rPr>
-        <w:t>dynamic</w:t>
-      </w:r>
-      <w:proofErr w:type="spellEnd"/>
-      <w:r>
-        <w:rPr>
-          <w:b/>
-          <w:bCs/>
-          <w:sz w:val="28"/>
-          <w:szCs w:val="28"/>
-          <w:lang w:val="fr-FR"/>
-        </w:rPr>
-        <w:t xml:space="preserve"> </w:t>
-      </w:r>
-      <w:proofErr w:type="spellStart"/>
-      <w:r>
-        <w:rPr>
-          <w:b/>
-          <w:bCs/>
-          <w:sz w:val="28"/>
-          <w:szCs w:val="28"/>
-          <w:lang w:val="fr-FR"/>
-        </w:rPr>
-        <w:t>website</w:t>
-      </w:r>
-      <w:proofErr w:type="spellEnd"/>
+        </w:rPr>
+        <w:t xml:space="preserve"> Restaurant dynamic website</w:t>
+      </w:r>
     </w:p>
     <w:p>
       <w:pPr>
@@ -806,33 +781,357 @@
         </w:rPr>
         <w:t xml:space="preserve">ERD Diagram </w:t>
       </w:r>
+    </w:p>
+    <w:p>
+      <w:pPr>
+        <w:rPr>
+          <w:b/>
+          <w:bCs/>
+          <w:i/>
+          <w:iCs/>
+          <w:sz w:val="24"/>
+          <w:szCs w:val="24"/>
+          <w:u w:val="single"/>
+        </w:rPr>
+      </w:pPr>
+      <w:r>
+        <w:rPr>
+          <w:b/>
+          <w:bCs/>
+          <w:i/>
+          <w:iCs/>
+          <w:sz w:val="24"/>
+          <w:szCs w:val="24"/>
+          <w:u w:val="single"/>
+        </w:rPr>
+        <w:t>Sequence Diagram</w:t>
+      </w:r>
+    </w:p>
+    <w:p>
+      <w:pPr>
+        <w:rPr>
+          <w:b/>
+          <w:bCs/>
+          <w:i/>
+          <w:iCs/>
+          <w:sz w:val="24"/>
+          <w:szCs w:val="24"/>
+          <w:u w:val="single"/>
+        </w:rPr>
+      </w:pPr>
+      <w:r>
+        <w:rPr>
+          <w:b/>
+          <w:bCs/>
+          <w:i/>
+          <w:iCs/>
+          <w:sz w:val="24"/>
+          <w:szCs w:val="24"/>
+          <w:u w:val="single"/>
+        </w:rPr>
+        <w:t xml:space="preserve">Technology stack </w:t>
+      </w:r>
+    </w:p>
+    <w:p>
+      <w:pPr>
+        <w:rPr>
+          <w:b/>
+          <w:bCs/>
+          <w:i/>
+          <w:iCs/>
+          <w:sz w:val="24"/>
+          <w:szCs w:val="24"/>
+          <w:u w:val="single"/>
+        </w:rPr>
+      </w:pPr>
+    </w:p>
+    <w:p>
+      <w:pPr>
+        <w:rPr>
+          <w:b/>
+          <w:bCs/>
+          <w:i/>
+          <w:iCs/>
+          <w:sz w:val="24"/>
+          <w:szCs w:val="24"/>
+          <w:u w:val="single"/>
+        </w:rPr>
+      </w:pPr>
+    </w:p>
+    <w:p>
+      <w:pPr>
+        <w:rPr>
+          <w:b/>
+          <w:bCs/>
+          <w:i/>
+          <w:iCs/>
+          <w:sz w:val="24"/>
+          <w:szCs w:val="24"/>
+          <w:u w:val="single"/>
+        </w:rPr>
+      </w:pPr>
+    </w:p>
+    <w:p>
+      <w:pPr>
+        <w:rPr>
+          <w:b/>
+          <w:bCs/>
+          <w:i/>
+          <w:iCs/>
+          <w:sz w:val="24"/>
+          <w:szCs w:val="24"/>
+          <w:u w:val="single"/>
+        </w:rPr>
+      </w:pPr>
+    </w:p>
+    <w:p>
+      <w:pPr>
+        <w:rPr>
+          <w:b/>
+          <w:bCs/>
+          <w:i/>
+          <w:iCs/>
+          <w:sz w:val="24"/>
+          <w:szCs w:val="24"/>
+          <w:u w:val="single"/>
+        </w:rPr>
+      </w:pPr>
+    </w:p>
+    <w:p>
+      <w:pPr>
+        <w:rPr>
+          <w:b/>
+          <w:bCs/>
+          <w:i/>
+          <w:iCs/>
+          <w:sz w:val="24"/>
+          <w:szCs w:val="24"/>
+          <w:u w:val="single"/>
+        </w:rPr>
+      </w:pPr>
+    </w:p>
+    <w:p>
+      <w:pPr>
+        <w:rPr>
+          <w:b/>
+          <w:bCs/>
+          <w:i/>
+          <w:iCs/>
+          <w:sz w:val="24"/>
+          <w:szCs w:val="24"/>
+          <w:u w:val="single"/>
+        </w:rPr>
+      </w:pPr>
+    </w:p>
+    <w:p>
+      <w:pPr>
+        <w:rPr>
+          <w:b/>
+          <w:bCs/>
+          <w:i/>
+          <w:iCs/>
+          <w:sz w:val="24"/>
+          <w:szCs w:val="24"/>
+          <w:u w:val="single"/>
+        </w:rPr>
+      </w:pPr>
+    </w:p>
+    <w:p>
+      <w:pPr>
+        <w:rPr>
+          <w:b/>
+          <w:bCs/>
+          <w:i/>
+          <w:iCs/>
+          <w:sz w:val="24"/>
+          <w:szCs w:val="24"/>
+          <w:u w:val="single"/>
+        </w:rPr>
+      </w:pPr>
+    </w:p>
+    <w:p>
+      <w:pPr>
+        <w:rPr>
+          <w:b/>
+          <w:bCs/>
+          <w:i/>
+          <w:iCs/>
+          <w:sz w:val="24"/>
+          <w:szCs w:val="24"/>
+          <w:u w:val="single"/>
+        </w:rPr>
+      </w:pPr>
+    </w:p>
+    <w:p>
+      <w:pPr>
+        <w:rPr>
+          <w:b/>
+          <w:bCs/>
+          <w:i/>
+          <w:iCs/>
+          <w:sz w:val="24"/>
+          <w:szCs w:val="24"/>
+          <w:u w:val="single"/>
+        </w:rPr>
+      </w:pPr>
+    </w:p>
+    <w:p>
+      <w:pPr>
+        <w:rPr>
+          <w:b/>
+          <w:bCs/>
+          <w:i/>
+          <w:iCs/>
+          <w:sz w:val="24"/>
+          <w:szCs w:val="24"/>
+          <w:u w:val="single"/>
+        </w:rPr>
+      </w:pPr>
+      <w:r>
+        <w:rPr>
+          <w:b/>
+          <w:bCs/>
+          <w:i/>
+          <w:iCs/>
+          <w:sz w:val="24"/>
+          <w:szCs w:val="24"/>
+          <w:u w:val="single"/>
+        </w:rPr>
+        <w:lastRenderedPageBreak/>
+        <w:t xml:space="preserve">To do </w:t>
+      </w:r>
+      <w:proofErr w:type="gramStart"/>
+      <w:r>
+        <w:rPr>
+          <w:b/>
+          <w:bCs/>
+          <w:i/>
+          <w:iCs/>
+          <w:sz w:val="24"/>
+          <w:szCs w:val="24"/>
+          <w:u w:val="single"/>
+        </w:rPr>
+        <w:t>list :</w:t>
+      </w:r>
+      <w:proofErr w:type="gramEnd"/>
+      <w:r>
+        <w:rPr>
+          <w:b/>
+          <w:bCs/>
+          <w:i/>
+          <w:iCs/>
+          <w:sz w:val="24"/>
+          <w:szCs w:val="24"/>
+          <w:u w:val="single"/>
+        </w:rPr>
+        <w:t xml:space="preserve"> </w:t>
+      </w:r>
+    </w:p>
+    <w:p>
+      <w:pPr>
+        <w:pStyle w:val="ListParagraph"/>
+        <w:numPr>
+          <w:ilvl w:val="0"/>
+          <w:numId w:val="6"/>
+        </w:numPr>
+      </w:pPr>
+      <w:r>
+        <w:t xml:space="preserve">Home page with products maybe slider </w:t>
+      </w:r>
+    </w:p>
+    <w:p>
+      <w:pPr>
+        <w:pStyle w:val="ListParagraph"/>
+        <w:numPr>
+          <w:ilvl w:val="1"/>
+          <w:numId w:val="6"/>
+        </w:numPr>
+      </w:pPr>
+      <w:hyperlink r:id="rId6" w:history="1">
+        <w:r>
+          <w:rPr>
+            <w:rStyle w:val="Hyperlink"/>
+          </w:rPr>
+          <w:t>https://splidejs.com/</w:t>
+        </w:r>
+      </w:hyperlink>
+    </w:p>
+    <w:p>
+      <w:pPr>
+        <w:pStyle w:val="ListParagraph"/>
+        <w:numPr>
+          <w:ilvl w:val="1"/>
+          <w:numId w:val="6"/>
+        </w:numPr>
+      </w:pPr>
+      <w:hyperlink r:id="rId7" w:history="1">
+        <w:r>
+          <w:rPr>
+            <w:rStyle w:val="Hyperlink"/>
+          </w:rPr>
+          <w:t>https://glidejs.com/</w:t>
+        </w:r>
+      </w:hyperlink>
+    </w:p>
+    <w:p>
+      <w:pPr>
+        <w:pStyle w:val="ListParagraph"/>
+        <w:numPr>
+          <w:ilvl w:val="1"/>
+          <w:numId w:val="6"/>
+        </w:numPr>
+      </w:pPr>
+      <w:hyperlink r:id="rId8" w:history="1">
+        <w:r>
+          <w:rPr>
+            <w:rStyle w:val="Hyperlink"/>
+          </w:rPr>
+          <w:t>https://www.w3schools.com/howto/howto_js_slideshow.asp</w:t>
+        </w:r>
+      </w:hyperlink>
+    </w:p>
+    <w:p>
+      <w:pPr>
+        <w:pStyle w:val="ListParagraph"/>
+        <w:numPr>
+          <w:ilvl w:val="0"/>
+          <w:numId w:val="6"/>
+        </w:numPr>
+      </w:pPr>
+      <w:r>
+        <w:t xml:space="preserve">Form verification using JS </w:t>
+      </w:r>
+    </w:p>
+    <w:p>
+      <w:pPr>
+        <w:pStyle w:val="ListParagraph"/>
+        <w:numPr>
+          <w:ilvl w:val="0"/>
+          <w:numId w:val="6"/>
+        </w:numPr>
+      </w:pPr>
+      <w:r>
+        <w:t>Edit CSS / HTML for minor bugs.</w:t>
+      </w:r>
+    </w:p>
+    <w:p>
+      <w:pPr>
+        <w:pStyle w:val="ListParagraph"/>
+        <w:numPr>
+          <w:ilvl w:val="0"/>
+          <w:numId w:val="6"/>
+        </w:numPr>
+      </w:pPr>
+      <w:r>
+        <w:t>Add new products with images use resource links</w:t>
+      </w:r>
+    </w:p>
+    <w:p>
+      <w:pPr>
+        <w:pStyle w:val="ListParagraph"/>
+      </w:pPr>
       <w:bookmarkStart w:id="0" w:name="_GoBack"/>
       <w:bookmarkEnd w:id="0"/>
-    </w:p>
-    <w:p>
-      <w:pPr>
-        <w:rPr>
-          <w:b/>
-          <w:bCs/>
-          <w:i/>
-          <w:iCs/>
-          <w:sz w:val="24"/>
-          <w:szCs w:val="24"/>
-          <w:u w:val="single"/>
-        </w:rPr>
-      </w:pPr>
-      <w:r>
-        <w:rPr>
-          <w:b/>
-          <w:bCs/>
-          <w:i/>
-          <w:iCs/>
-          <w:sz w:val="24"/>
-          <w:szCs w:val="24"/>
-          <w:u w:val="single"/>
-        </w:rPr>
-        <w:t>Sequence Diagram</w:t>
-      </w:r>
     </w:p>
     <w:p>
       <w:pPr>
@@ -855,6 +1154,119 @@
 <file path=word/numbering.xml><?xml version="1.0" encoding="utf-8"?>
 <w:numbering xmlns:wpc="http://schemas.microsoft.com/office/word/2010/wordprocessingCanvas" xmlns:cx="http://schemas.microsoft.com/office/drawing/2014/chartex" xmlns:cx1="http://schemas.microsoft.com/office/drawing/2015/9/8/chartex" xmlns:cx2="http://schemas.microsoft.com/office/drawing/2015/10/21/chartex" xmlns:cx3="http://schemas.microsoft.com/office/drawing/2016/5/9/chartex" xmlns:cx4="http://schemas.microsoft.com/office/drawing/2016/5/10/chartex" xmlns:cx5="http://schemas.microsoft.com/office/drawing/2016/5/11/chartex" xmlns:cx6="http://schemas.microsoft.com/office/drawing/2016/5/12/chartex" xmlns:cx7="http://schemas.microsoft.com/office/drawing/2016/5/13/chartex" xmlns:cx8="http://schemas.microsoft.com/office/drawing/2016/5/14/chartex" xmlns:mc="http://schemas.openxmlformats.org/markup-compatibility/2006" xmlns:aink="http://schemas.microsoft.com/office/drawing/2016/ink" xmlns:am3d="http://schemas.microsoft.com/office/drawing/2017/model3d" xmlns:o="urn:schemas-microsoft-com:office:office" xmlns:r="http://schemas.openxmlformats.org/officeDocument/2006/relationships" xmlns:m="http://schemas.openxmlformats.org/officeDocument/2006/math" xmlns:v="urn:schemas-microsoft-com:vml" xmlns:wp14="http://schemas.microsoft.com/office/word/2010/wordprocessingDrawing" xmlns:wp="http://schemas.openxmlformats.org/drawingml/2006/wordprocessingDrawing" xmlns:w10="urn:schemas-microsoft-com:office:word" xmlns:w="http://schemas.openxmlformats.org/wordprocessingml/2006/main" xmlns:w14="http://schemas.microsoft.com/office/word/2010/wordml" xmlns:w15="http://schemas.microsoft.com/office/word/2012/wordml" xmlns:w16cid="http://schemas.microsoft.com/office/word/2016/wordml/cid" xmlns:w16se="http://schemas.microsoft.com/office/word/2015/wordml/symex" xmlns:wpg="http://schemas.microsoft.com/office/word/2010/wordprocessingGroup" xmlns:wpi="http://schemas.microsoft.com/office/word/2010/wordprocessingInk" xmlns:wne="http://schemas.microsoft.com/office/word/2006/wordml" xmlns:wps="http://schemas.microsoft.com/office/word/2010/wordprocessingShape" mc:Ignorable="w14 w15 w16se w16cid wp14">
   <w:abstractNum w:abstractNumId="0" w15:restartNumberingAfterBreak="0">
+    <w:nsid w:val="0AEF3043"/>
+    <w:multiLevelType w:val="hybridMultilevel"/>
+    <w:tmpl w:val="F7D2F180"/>
+    <w:lvl w:ilvl="0" w:tplc="04090001">
+      <w:start w:val="1"/>
+      <w:numFmt w:val="bullet"/>
+      <w:lvlText w:val=""/>
+      <w:lvlJc w:val="left"/>
+      <w:pPr>
+        <w:ind w:left="720" w:hanging="360"/>
+      </w:pPr>
+      <w:rPr>
+        <w:rFonts w:ascii="Symbol" w:hAnsi="Symbol" w:hint="default"/>
+      </w:rPr>
+    </w:lvl>
+    <w:lvl w:ilvl="1" w:tplc="04090003">
+      <w:start w:val="1"/>
+      <w:numFmt w:val="bullet"/>
+      <w:lvlText w:val="o"/>
+      <w:lvlJc w:val="left"/>
+      <w:pPr>
+        <w:ind w:left="1440" w:hanging="360"/>
+      </w:pPr>
+      <w:rPr>
+        <w:rFonts w:ascii="Courier New" w:hAnsi="Courier New" w:cs="Courier New" w:hint="default"/>
+      </w:rPr>
+    </w:lvl>
+    <w:lvl w:ilvl="2" w:tplc="04090005" w:tentative="1">
+      <w:start w:val="1"/>
+      <w:numFmt w:val="bullet"/>
+      <w:lvlText w:val=""/>
+      <w:lvlJc w:val="left"/>
+      <w:pPr>
+        <w:ind w:left="2160" w:hanging="360"/>
+      </w:pPr>
+      <w:rPr>
+        <w:rFonts w:ascii="Wingdings" w:hAnsi="Wingdings" w:hint="default"/>
+      </w:rPr>
+    </w:lvl>
+    <w:lvl w:ilvl="3" w:tplc="04090001" w:tentative="1">
+      <w:start w:val="1"/>
+      <w:numFmt w:val="bullet"/>
+      <w:lvlText w:val=""/>
+      <w:lvlJc w:val="left"/>
+      <w:pPr>
+        <w:ind w:left="2880" w:hanging="360"/>
+      </w:pPr>
+      <w:rPr>
+        <w:rFonts w:ascii="Symbol" w:hAnsi="Symbol" w:hint="default"/>
+      </w:rPr>
+    </w:lvl>
+    <w:lvl w:ilvl="4" w:tplc="04090003" w:tentative="1">
+      <w:start w:val="1"/>
+      <w:numFmt w:val="bullet"/>
+      <w:lvlText w:val="o"/>
+      <w:lvlJc w:val="left"/>
+      <w:pPr>
+        <w:ind w:left="3600" w:hanging="360"/>
+      </w:pPr>
+      <w:rPr>
+        <w:rFonts w:ascii="Courier New" w:hAnsi="Courier New" w:cs="Courier New" w:hint="default"/>
+      </w:rPr>
+    </w:lvl>
+    <w:lvl w:ilvl="5" w:tplc="04090005" w:tentative="1">
+      <w:start w:val="1"/>
+      <w:numFmt w:val="bullet"/>
+      <w:lvlText w:val=""/>
+      <w:lvlJc w:val="left"/>
+      <w:pPr>
+        <w:ind w:left="4320" w:hanging="360"/>
+      </w:pPr>
+      <w:rPr>
+        <w:rFonts w:ascii="Wingdings" w:hAnsi="Wingdings" w:hint="default"/>
+      </w:rPr>
+    </w:lvl>
+    <w:lvl w:ilvl="6" w:tplc="04090001" w:tentative="1">
+      <w:start w:val="1"/>
+      <w:numFmt w:val="bullet"/>
+      <w:lvlText w:val=""/>
+      <w:lvlJc w:val="left"/>
+      <w:pPr>
+        <w:ind w:left="5040" w:hanging="360"/>
+      </w:pPr>
+      <w:rPr>
+        <w:rFonts w:ascii="Symbol" w:hAnsi="Symbol" w:hint="default"/>
+      </w:rPr>
+    </w:lvl>
+    <w:lvl w:ilvl="7" w:tplc="04090003" w:tentative="1">
+      <w:start w:val="1"/>
+      <w:numFmt w:val="bullet"/>
+      <w:lvlText w:val="o"/>
+      <w:lvlJc w:val="left"/>
+      <w:pPr>
+        <w:ind w:left="5760" w:hanging="360"/>
+      </w:pPr>
+      <w:rPr>
+        <w:rFonts w:ascii="Courier New" w:hAnsi="Courier New" w:cs="Courier New" w:hint="default"/>
+      </w:rPr>
+    </w:lvl>
+    <w:lvl w:ilvl="8" w:tplc="04090005" w:tentative="1">
+      <w:start w:val="1"/>
+      <w:numFmt w:val="bullet"/>
+      <w:lvlText w:val=""/>
+      <w:lvlJc w:val="left"/>
+      <w:pPr>
+        <w:ind w:left="6480" w:hanging="360"/>
+      </w:pPr>
+      <w:rPr>
+        <w:rFonts w:ascii="Wingdings" w:hAnsi="Wingdings" w:hint="default"/>
+      </w:rPr>
+    </w:lvl>
+  </w:abstractNum>
+  <w:abstractNum w:abstractNumId="1" w15:restartNumberingAfterBreak="0">
     <w:nsid w:val="164F084E"/>
     <w:multiLevelType w:val="hybridMultilevel"/>
     <w:tmpl w:val="7AE89D30"/>
@@ -967,7 +1379,7 @@
       </w:rPr>
     </w:lvl>
   </w:abstractNum>
-  <w:abstractNum w:abstractNumId="1" w15:restartNumberingAfterBreak="0">
+  <w:abstractNum w:abstractNumId="2" w15:restartNumberingAfterBreak="0">
     <w:nsid w:val="400414C1"/>
     <w:multiLevelType w:val="hybridMultilevel"/>
     <w:tmpl w:val="D91CA07A"/>
@@ -1080,7 +1492,7 @@
       </w:rPr>
     </w:lvl>
   </w:abstractNum>
-  <w:abstractNum w:abstractNumId="2" w15:restartNumberingAfterBreak="0">
+  <w:abstractNum w:abstractNumId="3" w15:restartNumberingAfterBreak="0">
     <w:nsid w:val="6F3939D6"/>
     <w:multiLevelType w:val="hybridMultilevel"/>
     <w:tmpl w:val="E95E5F0C"/>
@@ -1193,7 +1605,7 @@
       </w:rPr>
     </w:lvl>
   </w:abstractNum>
-  <w:abstractNum w:abstractNumId="3" w15:restartNumberingAfterBreak="0">
+  <w:abstractNum w:abstractNumId="4" w15:restartNumberingAfterBreak="0">
     <w:nsid w:val="79963667"/>
     <w:multiLevelType w:val="hybridMultilevel"/>
     <w:tmpl w:val="B8A89598"/>
@@ -1279,7 +1691,7 @@
       </w:pPr>
     </w:lvl>
   </w:abstractNum>
-  <w:abstractNum w:abstractNumId="4" w15:restartNumberingAfterBreak="0">
+  <w:abstractNum w:abstractNumId="5" w15:restartNumberingAfterBreak="0">
     <w:nsid w:val="7B541EA6"/>
     <w:multiLevelType w:val="hybridMultilevel"/>
     <w:tmpl w:val="05864B14"/>
@@ -1393,19 +1805,22 @@
     </w:lvl>
   </w:abstractNum>
   <w:num w:numId="1">
+    <w:abstractNumId w:val="4"/>
+  </w:num>
+  <w:num w:numId="2">
     <w:abstractNumId w:val="3"/>
   </w:num>
-  <w:num w:numId="2">
+  <w:num w:numId="3">
     <w:abstractNumId w:val="2"/>
   </w:num>
-  <w:num w:numId="3">
+  <w:num w:numId="4">
     <w:abstractNumId w:val="1"/>
   </w:num>
-  <w:num w:numId="4">
+  <w:num w:numId="5">
+    <w:abstractNumId w:val="5"/>
+  </w:num>
+  <w:num w:numId="6">
     <w:abstractNumId w:val="0"/>
-  </w:num>
-  <w:num w:numId="5">
-    <w:abstractNumId w:val="4"/>
   </w:num>
 </w:numbering>
 </file>
@@ -1846,6 +2261,29 @@
       <w:contextualSpacing/>
     </w:pPr>
   </w:style>
+  <w:style w:type="character" w:styleId="Hyperlink">
+    <w:name w:val="Hyperlink"/>
+    <w:basedOn w:val="DefaultParagraphFont"/>
+    <w:uiPriority w:val="99"/>
+    <w:unhideWhenUsed/>
+    <w:rsid w:val="00CB1C1B"/>
+    <w:rPr>
+      <w:color w:val="0563C1" w:themeColor="hyperlink"/>
+      <w:u w:val="single"/>
+    </w:rPr>
+  </w:style>
+  <w:style w:type="character" w:styleId="UnresolvedMention">
+    <w:name w:val="Unresolved Mention"/>
+    <w:basedOn w:val="DefaultParagraphFont"/>
+    <w:uiPriority w:val="99"/>
+    <w:semiHidden/>
+    <w:unhideWhenUsed/>
+    <w:rsid w:val="00CB1C1B"/>
+    <w:rPr>
+      <w:color w:val="605E5C"/>
+      <w:shd w:val="clear" w:color="auto" w:fill="E1DFDD"/>
+    </w:rPr>
+  </w:style>
 </w:styles>
 </file>
 

</xml_diff>

<commit_message>
add js a basic validation for contact us and login need to work on regex
</commit_message>
<xml_diff>
--- a/Sprint_2/Brief/Cahier_de_charge/Brief.docx
+++ b/Sprint_2/Brief/Cahier_de_charge/Brief.docx
@@ -1129,9 +1129,33 @@
     <w:p>
       <w:pPr>
         <w:pStyle w:val="ListParagraph"/>
-      </w:pPr>
+        <w:numPr>
+          <w:ilvl w:val="0"/>
+          <w:numId w:val="6"/>
+        </w:numPr>
+      </w:pPr>
+      <w:r>
+        <w:t>Logout fix</w:t>
+      </w:r>
+    </w:p>
+    <w:p>
+      <w:pPr>
+        <w:pStyle w:val="ListParagraph"/>
+        <w:numPr>
+          <w:ilvl w:val="0"/>
+          <w:numId w:val="6"/>
+        </w:numPr>
+      </w:pPr>
+      <w:r>
+        <w:t>Input boxes need to be equal except for message one</w:t>
+      </w:r>
       <w:bookmarkStart w:id="0" w:name="_GoBack"/>
       <w:bookmarkEnd w:id="0"/>
+    </w:p>
+    <w:p>
+      <w:pPr>
+        <w:pStyle w:val="ListParagraph"/>
+      </w:pPr>
     </w:p>
     <w:p>
       <w:pPr>

</xml_diff>

<commit_message>
fix js and added home as last product
</commit_message>
<xml_diff>
--- a/Sprint_2/Brief/Cahier_de_charge/Brief.docx
+++ b/Sprint_2/Brief/Cahier_de_charge/Brief.docx
@@ -727,14 +727,6 @@
     <w:p>
       <w:pPr>
         <w:rPr>
-          <w:sz w:val="24"/>
-          <w:szCs w:val="24"/>
-        </w:rPr>
-      </w:pPr>
-    </w:p>
-    <w:p>
-      <w:pPr>
-        <w:rPr>
           <w:b/>
           <w:bCs/>
           <w:i/>
@@ -754,7 +746,7 @@
           <w:szCs w:val="24"/>
           <w:u w:val="single"/>
         </w:rPr>
-        <w:t>Class Diagram</w:t>
+        <w:t xml:space="preserve">ERD Diagram </w:t>
       </w:r>
     </w:p>
     <w:p>
@@ -769,7 +761,9 @@
           <w:u w:val="single"/>
         </w:rPr>
       </w:pPr>
-      <w:r>
+    </w:p>
+    <w:p>
+      <w:pPr>
         <w:rPr>
           <w:b/>
           <w:bCs/>
@@ -779,7 +773,59 @@
           <w:szCs w:val="24"/>
           <w:u w:val="single"/>
         </w:rPr>
-        <w:t xml:space="preserve">ERD Diagram </w:t>
+      </w:pPr>
+      <w:r>
+        <w:rPr>
+          <w:noProof/>
+        </w:rPr>
+        <w:drawing>
+          <wp:inline distT="0" distB="0" distL="0" distR="0">
+            <wp:extent cx="5943600" cy="4266239"/>
+            <wp:effectExtent l="0" t="0" r="0" b="0"/>
+            <wp:docPr id="2" name="Picture 2"/>
+            <wp:cNvGraphicFramePr>
+              <a:graphicFrameLocks xmlns:a="http://schemas.openxmlformats.org/drawingml/2006/main" noChangeAspect="1"/>
+            </wp:cNvGraphicFramePr>
+            <a:graphic xmlns:a="http://schemas.openxmlformats.org/drawingml/2006/main">
+              <a:graphicData uri="http://schemas.openxmlformats.org/drawingml/2006/picture">
+                <pic:pic xmlns:pic="http://schemas.openxmlformats.org/drawingml/2006/picture">
+                  <pic:nvPicPr>
+                    <pic:cNvPr id="0" name="Picture 1"/>
+                    <pic:cNvPicPr>
+                      <a:picLocks noChangeAspect="1" noChangeArrowheads="1"/>
+                    </pic:cNvPicPr>
+                  </pic:nvPicPr>
+                  <pic:blipFill>
+                    <a:blip r:embed="rId6">
+                      <a:extLst>
+                        <a:ext uri="{28A0092B-C50C-407E-A947-70E740481C1C}">
+                          <a14:useLocalDpi xmlns:a14="http://schemas.microsoft.com/office/drawing/2010/main" val="0"/>
+                        </a:ext>
+                      </a:extLst>
+                    </a:blip>
+                    <a:srcRect/>
+                    <a:stretch>
+                      <a:fillRect/>
+                    </a:stretch>
+                  </pic:blipFill>
+                  <pic:spPr bwMode="auto">
+                    <a:xfrm>
+                      <a:off x="0" y="0"/>
+                      <a:ext cx="5943600" cy="4266239"/>
+                    </a:xfrm>
+                    <a:prstGeom prst="rect">
+                      <a:avLst/>
+                    </a:prstGeom>
+                    <a:noFill/>
+                    <a:ln>
+                      <a:noFill/>
+                    </a:ln>
+                  </pic:spPr>
+                </pic:pic>
+              </a:graphicData>
+            </a:graphic>
+          </wp:inline>
+        </w:drawing>
       </w:r>
     </w:p>
     <w:p>
@@ -804,11 +850,11 @@
           <w:szCs w:val="24"/>
           <w:u w:val="single"/>
         </w:rPr>
-        <w:t>Sequence Diagram</w:t>
-      </w:r>
-    </w:p>
-    <w:p>
-      <w:pPr>
+        <w:lastRenderedPageBreak/>
+        <w:t xml:space="preserve">Technologies </w:t>
+      </w:r>
+      <w:proofErr w:type="gramStart"/>
+      <w:r>
         <w:rPr>
           <w:b/>
           <w:bCs/>
@@ -818,288 +864,50 @@
           <w:szCs w:val="24"/>
           <w:u w:val="single"/>
         </w:rPr>
-      </w:pPr>
-      <w:r>
-        <w:rPr>
-          <w:b/>
-          <w:bCs/>
-          <w:i/>
-          <w:iCs/>
-          <w:sz w:val="24"/>
-          <w:szCs w:val="24"/>
-          <w:u w:val="single"/>
-        </w:rPr>
-        <w:t xml:space="preserve">Technology stack </w:t>
-      </w:r>
-    </w:p>
-    <w:p>
-      <w:pPr>
-        <w:rPr>
-          <w:b/>
-          <w:bCs/>
-          <w:i/>
-          <w:iCs/>
-          <w:sz w:val="24"/>
-          <w:szCs w:val="24"/>
-          <w:u w:val="single"/>
-        </w:rPr>
-      </w:pPr>
-    </w:p>
-    <w:p>
-      <w:pPr>
-        <w:rPr>
-          <w:b/>
-          <w:bCs/>
-          <w:i/>
-          <w:iCs/>
-          <w:sz w:val="24"/>
-          <w:szCs w:val="24"/>
-          <w:u w:val="single"/>
-        </w:rPr>
-      </w:pPr>
-    </w:p>
-    <w:p>
-      <w:pPr>
-        <w:rPr>
-          <w:b/>
-          <w:bCs/>
-          <w:i/>
-          <w:iCs/>
-          <w:sz w:val="24"/>
-          <w:szCs w:val="24"/>
-          <w:u w:val="single"/>
-        </w:rPr>
-      </w:pPr>
-    </w:p>
-    <w:p>
-      <w:pPr>
-        <w:rPr>
-          <w:b/>
-          <w:bCs/>
-          <w:i/>
-          <w:iCs/>
-          <w:sz w:val="24"/>
-          <w:szCs w:val="24"/>
-          <w:u w:val="single"/>
-        </w:rPr>
-      </w:pPr>
-    </w:p>
-    <w:p>
-      <w:pPr>
-        <w:rPr>
-          <w:b/>
-          <w:bCs/>
-          <w:i/>
-          <w:iCs/>
-          <w:sz w:val="24"/>
-          <w:szCs w:val="24"/>
-          <w:u w:val="single"/>
-        </w:rPr>
-      </w:pPr>
-    </w:p>
-    <w:p>
-      <w:pPr>
-        <w:rPr>
-          <w:b/>
-          <w:bCs/>
-          <w:i/>
-          <w:iCs/>
-          <w:sz w:val="24"/>
-          <w:szCs w:val="24"/>
-          <w:u w:val="single"/>
-        </w:rPr>
-      </w:pPr>
-    </w:p>
-    <w:p>
-      <w:pPr>
-        <w:rPr>
-          <w:b/>
-          <w:bCs/>
-          <w:i/>
-          <w:iCs/>
-          <w:sz w:val="24"/>
-          <w:szCs w:val="24"/>
-          <w:u w:val="single"/>
-        </w:rPr>
-      </w:pPr>
-    </w:p>
-    <w:p>
-      <w:pPr>
-        <w:rPr>
-          <w:b/>
-          <w:bCs/>
-          <w:i/>
-          <w:iCs/>
-          <w:sz w:val="24"/>
-          <w:szCs w:val="24"/>
-          <w:u w:val="single"/>
-        </w:rPr>
-      </w:pPr>
-    </w:p>
-    <w:p>
-      <w:pPr>
-        <w:rPr>
-          <w:b/>
-          <w:bCs/>
-          <w:i/>
-          <w:iCs/>
-          <w:sz w:val="24"/>
-          <w:szCs w:val="24"/>
-          <w:u w:val="single"/>
-        </w:rPr>
-      </w:pPr>
-    </w:p>
-    <w:p>
-      <w:pPr>
-        <w:rPr>
-          <w:b/>
-          <w:bCs/>
-          <w:i/>
-          <w:iCs/>
-          <w:sz w:val="24"/>
-          <w:szCs w:val="24"/>
-          <w:u w:val="single"/>
-        </w:rPr>
-      </w:pPr>
-    </w:p>
-    <w:p>
-      <w:pPr>
-        <w:rPr>
-          <w:b/>
-          <w:bCs/>
-          <w:i/>
-          <w:iCs/>
-          <w:sz w:val="24"/>
-          <w:szCs w:val="24"/>
-          <w:u w:val="single"/>
-        </w:rPr>
-      </w:pPr>
-    </w:p>
-    <w:p>
-      <w:pPr>
-        <w:rPr>
-          <w:b/>
-          <w:bCs/>
-          <w:i/>
-          <w:iCs/>
-          <w:sz w:val="24"/>
-          <w:szCs w:val="24"/>
-          <w:u w:val="single"/>
-        </w:rPr>
-      </w:pPr>
-      <w:r>
-        <w:rPr>
-          <w:b/>
-          <w:bCs/>
-          <w:i/>
-          <w:iCs/>
-          <w:sz w:val="24"/>
-          <w:szCs w:val="24"/>
-          <w:u w:val="single"/>
-        </w:rPr>
-        <w:lastRenderedPageBreak/>
-        <w:t xml:space="preserve">To do </w:t>
-      </w:r>
-      <w:proofErr w:type="gramStart"/>
-      <w:r>
-        <w:rPr>
-          <w:b/>
-          <w:bCs/>
-          <w:i/>
-          <w:iCs/>
-          <w:sz w:val="24"/>
-          <w:szCs w:val="24"/>
-          <w:u w:val="single"/>
-        </w:rPr>
-        <w:t>list :</w:t>
+        <w:t>used :</w:t>
       </w:r>
       <w:proofErr w:type="gramEnd"/>
-      <w:r>
-        <w:rPr>
-          <w:b/>
-          <w:bCs/>
-          <w:i/>
-          <w:iCs/>
-          <w:sz w:val="24"/>
-          <w:szCs w:val="24"/>
-          <w:u w:val="single"/>
-        </w:rPr>
-        <w:t xml:space="preserve"> </w:t>
-      </w:r>
     </w:p>
     <w:p>
       <w:pPr>
         <w:pStyle w:val="ListParagraph"/>
         <w:numPr>
           <w:ilvl w:val="0"/>
-          <w:numId w:val="6"/>
+          <w:numId w:val="7"/>
         </w:numPr>
       </w:pPr>
-      <w:r>
-        <w:t xml:space="preserve">Home page with products maybe slider </w:t>
-      </w:r>
-    </w:p>
-    <w:p>
-      <w:pPr>
-        <w:pStyle w:val="ListParagraph"/>
-        <w:numPr>
-          <w:ilvl w:val="1"/>
-          <w:numId w:val="6"/>
-        </w:numPr>
-      </w:pPr>
-      <w:hyperlink r:id="rId6" w:history="1">
-        <w:r>
-          <w:rPr>
-            <w:rStyle w:val="Hyperlink"/>
-          </w:rPr>
-          <w:t>https://splidejs.com/</w:t>
-        </w:r>
-      </w:hyperlink>
-    </w:p>
-    <w:p>
-      <w:pPr>
-        <w:pStyle w:val="ListParagraph"/>
-        <w:numPr>
-          <w:ilvl w:val="1"/>
-          <w:numId w:val="6"/>
-        </w:numPr>
-      </w:pPr>
-      <w:hyperlink r:id="rId7" w:history="1">
-        <w:r>
-          <w:rPr>
-            <w:rStyle w:val="Hyperlink"/>
-          </w:rPr>
-          <w:t>https://glidejs.com/</w:t>
-        </w:r>
-      </w:hyperlink>
-    </w:p>
-    <w:p>
-      <w:pPr>
-        <w:pStyle w:val="ListParagraph"/>
-        <w:numPr>
-          <w:ilvl w:val="1"/>
-          <w:numId w:val="6"/>
-        </w:numPr>
-      </w:pPr>
-      <w:hyperlink r:id="rId8" w:history="1">
-        <w:r>
-          <w:rPr>
-            <w:rStyle w:val="Hyperlink"/>
-          </w:rPr>
-          <w:t>https://www.w3schools.com/howto/howto_js_slideshow.asp</w:t>
-        </w:r>
-      </w:hyperlink>
+      <w:proofErr w:type="gramStart"/>
+      <w:r>
+        <w:t>Php :</w:t>
+      </w:r>
+      <w:proofErr w:type="gramEnd"/>
+      <w:r>
+        <w:t xml:space="preserve"> composer for package management, </w:t>
+      </w:r>
+      <w:proofErr w:type="spellStart"/>
+      <w:r>
+        <w:t>phpmailer</w:t>
+      </w:r>
+      <w:proofErr w:type="spellEnd"/>
+      <w:r>
+        <w:t xml:space="preserve"> as package </w:t>
+      </w:r>
     </w:p>
     <w:p>
       <w:pPr>
         <w:pStyle w:val="ListParagraph"/>
         <w:numPr>
           <w:ilvl w:val="0"/>
-          <w:numId w:val="6"/>
+          <w:numId w:val="7"/>
         </w:numPr>
       </w:pPr>
-      <w:r>
-        <w:t xml:space="preserve">Form verification using JS </w:t>
+      <w:proofErr w:type="gramStart"/>
+      <w:r>
+        <w:t>Sass :</w:t>
+      </w:r>
+      <w:proofErr w:type="gramEnd"/>
+      <w:r>
+        <w:t xml:space="preserve"> node-sass ,concurrently, live-server</w:t>
       </w:r>
     </w:p>
     <w:p>
@@ -1107,50 +915,133 @@
         <w:pStyle w:val="ListParagraph"/>
         <w:numPr>
           <w:ilvl w:val="0"/>
-          <w:numId w:val="6"/>
+          <w:numId w:val="7"/>
         </w:numPr>
       </w:pPr>
-      <w:r>
-        <w:t>Edit CSS / HTML for minor bugs.</w:t>
-      </w:r>
-    </w:p>
-    <w:p>
-      <w:pPr>
-        <w:pStyle w:val="ListParagraph"/>
-        <w:numPr>
-          <w:ilvl w:val="0"/>
-          <w:numId w:val="6"/>
-        </w:numPr>
-      </w:pPr>
-      <w:r>
-        <w:t>Add new products with images use resource links</w:t>
-      </w:r>
-    </w:p>
-    <w:p>
-      <w:pPr>
-        <w:pStyle w:val="ListParagraph"/>
-        <w:numPr>
-          <w:ilvl w:val="0"/>
-          <w:numId w:val="6"/>
-        </w:numPr>
-      </w:pPr>
-      <w:r>
-        <w:t>Logout fix</w:t>
-      </w:r>
-    </w:p>
-    <w:p>
-      <w:pPr>
-        <w:pStyle w:val="ListParagraph"/>
-        <w:numPr>
-          <w:ilvl w:val="0"/>
-          <w:numId w:val="6"/>
-        </w:numPr>
-      </w:pPr>
-      <w:r>
-        <w:t>Input boxes need to be equal except for message one</w:t>
-      </w:r>
+      <w:proofErr w:type="spellStart"/>
+      <w:proofErr w:type="gramStart"/>
+      <w:r>
+        <w:t>Javascript</w:t>
+      </w:r>
+      <w:proofErr w:type="spellEnd"/>
+      <w:r>
+        <w:t xml:space="preserve"> :</w:t>
+      </w:r>
+      <w:proofErr w:type="gramEnd"/>
+      <w:r>
+        <w:t xml:space="preserve"> for small animation and form validation </w:t>
+      </w:r>
+    </w:p>
+    <w:p>
       <w:bookmarkStart w:id="0" w:name="_GoBack"/>
       <w:bookmarkEnd w:id="0"/>
+      <w:r>
+        <w:t xml:space="preserve"> </w:t>
+      </w:r>
+    </w:p>
+    <w:p>
+      <w:pPr>
+        <w:rPr>
+          <w:b/>
+          <w:bCs/>
+          <w:i/>
+          <w:iCs/>
+          <w:sz w:val="24"/>
+          <w:szCs w:val="24"/>
+          <w:u w:val="single"/>
+        </w:rPr>
+      </w:pPr>
+    </w:p>
+    <w:p>
+      <w:pPr>
+        <w:rPr>
+          <w:b/>
+          <w:bCs/>
+          <w:i/>
+          <w:iCs/>
+          <w:sz w:val="24"/>
+          <w:szCs w:val="24"/>
+          <w:u w:val="single"/>
+        </w:rPr>
+      </w:pPr>
+    </w:p>
+    <w:p>
+      <w:pPr>
+        <w:rPr>
+          <w:b/>
+          <w:bCs/>
+          <w:i/>
+          <w:iCs/>
+          <w:sz w:val="24"/>
+          <w:szCs w:val="24"/>
+          <w:u w:val="single"/>
+        </w:rPr>
+      </w:pPr>
+    </w:p>
+    <w:p>
+      <w:pPr>
+        <w:rPr>
+          <w:b/>
+          <w:bCs/>
+          <w:i/>
+          <w:iCs/>
+          <w:sz w:val="24"/>
+          <w:szCs w:val="24"/>
+          <w:u w:val="single"/>
+        </w:rPr>
+      </w:pPr>
+    </w:p>
+    <w:p>
+      <w:pPr>
+        <w:rPr>
+          <w:b/>
+          <w:bCs/>
+          <w:i/>
+          <w:iCs/>
+          <w:sz w:val="24"/>
+          <w:szCs w:val="24"/>
+          <w:u w:val="single"/>
+        </w:rPr>
+      </w:pPr>
+    </w:p>
+    <w:p>
+      <w:pPr>
+        <w:rPr>
+          <w:b/>
+          <w:bCs/>
+          <w:i/>
+          <w:iCs/>
+          <w:sz w:val="24"/>
+          <w:szCs w:val="24"/>
+          <w:u w:val="single"/>
+        </w:rPr>
+      </w:pPr>
+    </w:p>
+    <w:p>
+      <w:pPr>
+        <w:rPr>
+          <w:b/>
+          <w:bCs/>
+          <w:i/>
+          <w:iCs/>
+          <w:sz w:val="24"/>
+          <w:szCs w:val="24"/>
+          <w:u w:val="single"/>
+        </w:rPr>
+      </w:pPr>
+    </w:p>
+    <w:p>
+      <w:pPr>
+        <w:rPr>
+          <w:b/>
+          <w:bCs/>
+          <w:i/>
+          <w:iCs/>
+          <w:sz w:val="24"/>
+          <w:szCs w:val="24"/>
+          <w:u w:val="single"/>
+        </w:rPr>
+      </w:pPr>
     </w:p>
     <w:p>
       <w:pPr>
@@ -1517,6 +1408,119 @@
     </w:lvl>
   </w:abstractNum>
   <w:abstractNum w:abstractNumId="3" w15:restartNumberingAfterBreak="0">
+    <w:nsid w:val="5DD03233"/>
+    <w:multiLevelType w:val="hybridMultilevel"/>
+    <w:tmpl w:val="F474A7BC"/>
+    <w:lvl w:ilvl="0" w:tplc="04090001">
+      <w:start w:val="1"/>
+      <w:numFmt w:val="bullet"/>
+      <w:lvlText w:val=""/>
+      <w:lvlJc w:val="left"/>
+      <w:pPr>
+        <w:ind w:left="720" w:hanging="360"/>
+      </w:pPr>
+      <w:rPr>
+        <w:rFonts w:ascii="Symbol" w:hAnsi="Symbol" w:hint="default"/>
+      </w:rPr>
+    </w:lvl>
+    <w:lvl w:ilvl="1" w:tplc="04090003" w:tentative="1">
+      <w:start w:val="1"/>
+      <w:numFmt w:val="bullet"/>
+      <w:lvlText w:val="o"/>
+      <w:lvlJc w:val="left"/>
+      <w:pPr>
+        <w:ind w:left="1440" w:hanging="360"/>
+      </w:pPr>
+      <w:rPr>
+        <w:rFonts w:ascii="Courier New" w:hAnsi="Courier New" w:cs="Courier New" w:hint="default"/>
+      </w:rPr>
+    </w:lvl>
+    <w:lvl w:ilvl="2" w:tplc="04090005" w:tentative="1">
+      <w:start w:val="1"/>
+      <w:numFmt w:val="bullet"/>
+      <w:lvlText w:val=""/>
+      <w:lvlJc w:val="left"/>
+      <w:pPr>
+        <w:ind w:left="2160" w:hanging="360"/>
+      </w:pPr>
+      <w:rPr>
+        <w:rFonts w:ascii="Wingdings" w:hAnsi="Wingdings" w:hint="default"/>
+      </w:rPr>
+    </w:lvl>
+    <w:lvl w:ilvl="3" w:tplc="04090001" w:tentative="1">
+      <w:start w:val="1"/>
+      <w:numFmt w:val="bullet"/>
+      <w:lvlText w:val=""/>
+      <w:lvlJc w:val="left"/>
+      <w:pPr>
+        <w:ind w:left="2880" w:hanging="360"/>
+      </w:pPr>
+      <w:rPr>
+        <w:rFonts w:ascii="Symbol" w:hAnsi="Symbol" w:hint="default"/>
+      </w:rPr>
+    </w:lvl>
+    <w:lvl w:ilvl="4" w:tplc="04090003" w:tentative="1">
+      <w:start w:val="1"/>
+      <w:numFmt w:val="bullet"/>
+      <w:lvlText w:val="o"/>
+      <w:lvlJc w:val="left"/>
+      <w:pPr>
+        <w:ind w:left="3600" w:hanging="360"/>
+      </w:pPr>
+      <w:rPr>
+        <w:rFonts w:ascii="Courier New" w:hAnsi="Courier New" w:cs="Courier New" w:hint="default"/>
+      </w:rPr>
+    </w:lvl>
+    <w:lvl w:ilvl="5" w:tplc="04090005" w:tentative="1">
+      <w:start w:val="1"/>
+      <w:numFmt w:val="bullet"/>
+      <w:lvlText w:val=""/>
+      <w:lvlJc w:val="left"/>
+      <w:pPr>
+        <w:ind w:left="4320" w:hanging="360"/>
+      </w:pPr>
+      <w:rPr>
+        <w:rFonts w:ascii="Wingdings" w:hAnsi="Wingdings" w:hint="default"/>
+      </w:rPr>
+    </w:lvl>
+    <w:lvl w:ilvl="6" w:tplc="04090001" w:tentative="1">
+      <w:start w:val="1"/>
+      <w:numFmt w:val="bullet"/>
+      <w:lvlText w:val=""/>
+      <w:lvlJc w:val="left"/>
+      <w:pPr>
+        <w:ind w:left="5040" w:hanging="360"/>
+      </w:pPr>
+      <w:rPr>
+        <w:rFonts w:ascii="Symbol" w:hAnsi="Symbol" w:hint="default"/>
+      </w:rPr>
+    </w:lvl>
+    <w:lvl w:ilvl="7" w:tplc="04090003" w:tentative="1">
+      <w:start w:val="1"/>
+      <w:numFmt w:val="bullet"/>
+      <w:lvlText w:val="o"/>
+      <w:lvlJc w:val="left"/>
+      <w:pPr>
+        <w:ind w:left="5760" w:hanging="360"/>
+      </w:pPr>
+      <w:rPr>
+        <w:rFonts w:ascii="Courier New" w:hAnsi="Courier New" w:cs="Courier New" w:hint="default"/>
+      </w:rPr>
+    </w:lvl>
+    <w:lvl w:ilvl="8" w:tplc="04090005" w:tentative="1">
+      <w:start w:val="1"/>
+      <w:numFmt w:val="bullet"/>
+      <w:lvlText w:val=""/>
+      <w:lvlJc w:val="left"/>
+      <w:pPr>
+        <w:ind w:left="6480" w:hanging="360"/>
+      </w:pPr>
+      <w:rPr>
+        <w:rFonts w:ascii="Wingdings" w:hAnsi="Wingdings" w:hint="default"/>
+      </w:rPr>
+    </w:lvl>
+  </w:abstractNum>
+  <w:abstractNum w:abstractNumId="4" w15:restartNumberingAfterBreak="0">
     <w:nsid w:val="6F3939D6"/>
     <w:multiLevelType w:val="hybridMultilevel"/>
     <w:tmpl w:val="E95E5F0C"/>
@@ -1629,7 +1633,7 @@
       </w:rPr>
     </w:lvl>
   </w:abstractNum>
-  <w:abstractNum w:abstractNumId="4" w15:restartNumberingAfterBreak="0">
+  <w:abstractNum w:abstractNumId="5" w15:restartNumberingAfterBreak="0">
     <w:nsid w:val="79963667"/>
     <w:multiLevelType w:val="hybridMultilevel"/>
     <w:tmpl w:val="B8A89598"/>
@@ -1715,7 +1719,7 @@
       </w:pPr>
     </w:lvl>
   </w:abstractNum>
-  <w:abstractNum w:abstractNumId="5" w15:restartNumberingAfterBreak="0">
+  <w:abstractNum w:abstractNumId="6" w15:restartNumberingAfterBreak="0">
     <w:nsid w:val="7B541EA6"/>
     <w:multiLevelType w:val="hybridMultilevel"/>
     <w:tmpl w:val="05864B14"/>
@@ -1829,10 +1833,10 @@
     </w:lvl>
   </w:abstractNum>
   <w:num w:numId="1">
-    <w:abstractNumId w:val="4"/>
+    <w:abstractNumId w:val="5"/>
   </w:num>
   <w:num w:numId="2">
-    <w:abstractNumId w:val="3"/>
+    <w:abstractNumId w:val="4"/>
   </w:num>
   <w:num w:numId="3">
     <w:abstractNumId w:val="2"/>
@@ -1841,10 +1845,13 @@
     <w:abstractNumId w:val="1"/>
   </w:num>
   <w:num w:numId="5">
-    <w:abstractNumId w:val="5"/>
+    <w:abstractNumId w:val="6"/>
   </w:num>
   <w:num w:numId="6">
     <w:abstractNumId w:val="0"/>
+  </w:num>
+  <w:num w:numId="7">
+    <w:abstractNumId w:val="3"/>
   </w:num>
 </w:numbering>
 </file>

</xml_diff>